<commit_message>
lepsi dsp for suure
</commit_message>
<xml_diff>
--- a/docs/dsp.docx
+++ b/docs/dsp.docx
@@ -1,6 +1,6 @@
 
 <file path=word/document.xml><?xml version="1.0" encoding="utf-8"?>
-<w:document xmlns:wpc="http://schemas.microsoft.com/office/word/2010/wordprocessingCanvas" xmlns:cx="http://schemas.microsoft.com/office/drawing/2014/chartex" xmlns:cx1="http://schemas.microsoft.com/office/drawing/2015/9/8/chartex" xmlns:cx2="http://schemas.microsoft.com/office/drawing/2015/10/21/chartex" xmlns:cx3="http://schemas.microsoft.com/office/drawing/2016/5/9/chartex" xmlns:cx4="http://schemas.microsoft.com/office/drawing/2016/5/10/chartex" xmlns:cx5="http://schemas.microsoft.com/office/drawing/2016/5/11/chartex" xmlns:cx6="http://schemas.microsoft.com/office/drawing/2016/5/12/chartex" xmlns:cx7="http://schemas.microsoft.com/office/drawing/2016/5/13/chartex" xmlns:cx8="http://schemas.microsoft.com/office/drawing/2016/5/14/chartex" xmlns:mc="http://schemas.openxmlformats.org/markup-compatibility/2006" xmlns:aink="http://schemas.microsoft.com/office/drawing/2016/ink" xmlns:am3d="http://schemas.microsoft.com/office/drawing/2017/model3d" xmlns:o="urn:schemas-microsoft-com:office:office" xmlns:oel="http://schemas.microsoft.com/office/2019/extlst" xmlns:r="http://schemas.openxmlformats.org/officeDocument/2006/relationships" xmlns:m="http://schemas.openxmlformats.org/officeDocument/2006/math" xmlns:v="urn:schemas-microsoft-com:vml" xmlns:wp14="http://schemas.microsoft.com/office/word/2010/wordprocessingDrawing" xmlns:wp="http://schemas.openxmlformats.org/drawingml/2006/wordprocessingDrawing" xmlns:w10="urn:schemas-microsoft-com:office:word" xmlns:w="http://schemas.openxmlformats.org/wordprocessingml/2006/main" xmlns:w14="http://schemas.microsoft.com/office/word/2010/wordml" xmlns:w15="http://schemas.microsoft.com/office/word/2012/wordml" xmlns:w16cex="http://schemas.microsoft.com/office/word/2018/wordml/cex" xmlns:w16cid="http://schemas.microsoft.com/office/word/2016/wordml/cid" xmlns:w16="http://schemas.microsoft.com/office/word/2018/wordml" xmlns:w16sdtdh="http://schemas.microsoft.com/office/word/2020/wordml/sdtdatahash" xmlns:w16se="http://schemas.microsoft.com/office/word/2015/wordml/symex" xmlns:wpg="http://schemas.microsoft.com/office/word/2010/wordprocessingGroup" xmlns:wpi="http://schemas.microsoft.com/office/word/2010/wordprocessingInk" xmlns:wne="http://schemas.microsoft.com/office/word/2006/wordml" xmlns:wps="http://schemas.microsoft.com/office/word/2010/wordprocessingShape" mc:Ignorable="w14 w15 w16se w16cid w16 w16cex w16sdtdh wp14">
+<w:document xmlns:wpc="http://schemas.microsoft.com/office/word/2010/wordprocessingCanvas" xmlns:cx="http://schemas.microsoft.com/office/drawing/2014/chartex" xmlns:cx1="http://schemas.microsoft.com/office/drawing/2015/9/8/chartex" xmlns:cx2="http://schemas.microsoft.com/office/drawing/2015/10/21/chartex" xmlns:cx3="http://schemas.microsoft.com/office/drawing/2016/5/9/chartex" xmlns:cx4="http://schemas.microsoft.com/office/drawing/2016/5/10/chartex" xmlns:cx5="http://schemas.microsoft.com/office/drawing/2016/5/11/chartex" xmlns:cx6="http://schemas.microsoft.com/office/drawing/2016/5/12/chartex" xmlns:cx7="http://schemas.microsoft.com/office/drawing/2016/5/13/chartex" xmlns:cx8="http://schemas.microsoft.com/office/drawing/2016/5/14/chartex" xmlns:mc="http://schemas.openxmlformats.org/markup-compatibility/2006" xmlns:aink="http://schemas.microsoft.com/office/drawing/2016/ink" xmlns:am3d="http://schemas.microsoft.com/office/drawing/2017/model3d" xmlns:o="urn:schemas-microsoft-com:office:office" xmlns:oel="http://schemas.microsoft.com/office/2019/extlst" xmlns:r="http://schemas.openxmlformats.org/officeDocument/2006/relationships" xmlns:m="http://schemas.openxmlformats.org/officeDocument/2006/math" xmlns:v="urn:schemas-microsoft-com:vml" xmlns:wp14="http://schemas.microsoft.com/office/word/2010/wordprocessingDrawing" xmlns:wp="http://schemas.openxmlformats.org/drawingml/2006/wordprocessingDrawing" xmlns:w10="urn:schemas-microsoft-com:office:word" xmlns:w="http://schemas.openxmlformats.org/wordprocessingml/2006/main" xmlns:w14="http://schemas.microsoft.com/office/word/2010/wordml" xmlns:w15="http://schemas.microsoft.com/office/word/2012/wordml" xmlns:w16cex="http://schemas.microsoft.com/office/word/2018/wordml/cex" xmlns:w16cid="http://schemas.microsoft.com/office/word/2016/wordml/cid" xmlns:w16="http://schemas.microsoft.com/office/word/2018/wordml" xmlns:w16du="http://schemas.microsoft.com/office/word/2023/wordml/word16du" xmlns:w16sdtdh="http://schemas.microsoft.com/office/word/2020/wordml/sdtdatahash" xmlns:w16se="http://schemas.microsoft.com/office/word/2015/wordml/symex" xmlns:wpg="http://schemas.microsoft.com/office/word/2010/wordprocessingGroup" xmlns:wpi="http://schemas.microsoft.com/office/word/2010/wordprocessingInk" xmlns:wne="http://schemas.microsoft.com/office/word/2006/wordml" xmlns:wps="http://schemas.microsoft.com/office/word/2010/wordprocessingShape" mc:Ignorable="w14 w15 w16se w16cid w16 w16cex w16sdtdh wp14">
   <w:body>
     <w:p>
       <w:pPr>
@@ -27,33 +27,32 @@
         <w:rPr>
           <w:lang w:val="cs-CZ"/>
         </w:rPr>
-        <w:t>Abstrakt</w:t>
-      </w:r>
+        <w:t xml:space="preserve">Development </w:t>
+      </w:r>
+      <w:proofErr w:type="spellStart"/>
+      <w:r>
+        <w:rPr>
+          <w:lang w:val="cs-CZ"/>
+        </w:rPr>
+        <w:t>stack</w:t>
+      </w:r>
+      <w:proofErr w:type="spellEnd"/>
     </w:p>
     <w:p>
       <w:pPr>
-        <w:rPr>
-          <w:lang w:val="cs-CZ"/>
-        </w:rPr>
-      </w:pPr>
-      <w:r>
-        <w:rPr>
-          <w:lang w:val="cs-CZ"/>
-        </w:rPr>
-        <w:t xml:space="preserve">Samostatně vyvíjím webovou aplikaci banky v prostředí Django jako semestrální projekt </w:t>
-      </w:r>
-      <w:r>
-        <w:rPr>
-          <w:lang w:val="cs-CZ"/>
-        </w:rPr>
-        <w:t>pro předmět</w:t>
-      </w:r>
-      <w:r>
-        <w:rPr>
-          <w:lang w:val="cs-CZ"/>
-        </w:rPr>
-        <w:t xml:space="preserve"> STIN. Cílem mé práce je vytvořit online platformu pro správu finančních prostředků a zákaznických účtů.</w:t>
-      </w:r>
+        <w:pStyle w:val="Nadpis2"/>
+        <w:rPr>
+          <w:lang w:val="cs-CZ"/>
+        </w:rPr>
+      </w:pPr>
+      <w:proofErr w:type="spellStart"/>
+      <w:r>
+        <w:rPr>
+          <w:lang w:val="cs-CZ"/>
+        </w:rPr>
+        <w:t>Backend</w:t>
+      </w:r>
+      <w:proofErr w:type="spellEnd"/>
     </w:p>
     <w:p>
       <w:pPr>
@@ -65,7 +64,119 @@
         <w:rPr>
           <w:lang w:val="cs-CZ"/>
         </w:rPr>
-        <w:t>Můj projekt zahrnuje implementaci funkcionalit, jako jsou vytváření a správa účtů, ověřování identity, zpracování plateb a převodů mezi účty, historie transakcí a další.</w:t>
+        <w:t xml:space="preserve">Jelikož tento semestr toho je extrémně moc, vybral jsem cestu SSR oproti konvenčnímu </w:t>
+      </w:r>
+      <w:proofErr w:type="spellStart"/>
+      <w:r>
+        <w:rPr>
+          <w:lang w:val="cs-CZ"/>
+        </w:rPr>
+        <w:t>frontent</w:t>
+      </w:r>
+      <w:proofErr w:type="spellEnd"/>
+      <w:r>
+        <w:rPr>
+          <w:lang w:val="cs-CZ"/>
+        </w:rPr>
+        <w:t>/</w:t>
+      </w:r>
+      <w:proofErr w:type="spellStart"/>
+      <w:r>
+        <w:rPr>
+          <w:lang w:val="cs-CZ"/>
+        </w:rPr>
+        <w:t>backend</w:t>
+      </w:r>
+      <w:proofErr w:type="spellEnd"/>
+      <w:r>
+        <w:rPr>
+          <w:lang w:val="cs-CZ"/>
+        </w:rPr>
+        <w:t xml:space="preserve"> řešení. Nejstrategičtější řešení pro mě byl</w:t>
+      </w:r>
+      <w:r>
+        <w:rPr>
+          <w:lang w:val="cs-CZ"/>
+        </w:rPr>
+        <w:t xml:space="preserve"> </w:t>
+      </w:r>
+      <w:proofErr w:type="spellStart"/>
+      <w:r>
+        <w:rPr>
+          <w:lang w:val="cs-CZ"/>
+        </w:rPr>
+        <w:t>fullstack</w:t>
+      </w:r>
+      <w:proofErr w:type="spellEnd"/>
+      <w:r>
+        <w:rPr>
+          <w:lang w:val="cs-CZ"/>
+        </w:rPr>
+        <w:t xml:space="preserve"> Python framework </w:t>
+      </w:r>
+      <w:proofErr w:type="spellStart"/>
+      <w:r>
+        <w:rPr>
+          <w:b/>
+          <w:bCs/>
+          <w:lang w:val="cs-CZ"/>
+        </w:rPr>
+        <w:t>Django</w:t>
+      </w:r>
+      <w:proofErr w:type="spellEnd"/>
+      <w:r>
+        <w:rPr>
+          <w:lang w:val="cs-CZ"/>
+        </w:rPr>
+        <w:t>.</w:t>
+      </w:r>
+      <w:r>
+        <w:rPr>
+          <w:lang w:val="cs-CZ"/>
+        </w:rPr>
+        <w:t xml:space="preserve"> Je to takzvaný </w:t>
+      </w:r>
+      <w:proofErr w:type="spellStart"/>
+      <w:r>
+        <w:rPr>
+          <w:i/>
+          <w:iCs/>
+          <w:lang w:val="cs-CZ"/>
+        </w:rPr>
+        <w:t>batteries</w:t>
+      </w:r>
+      <w:proofErr w:type="spellEnd"/>
+      <w:r>
+        <w:rPr>
+          <w:i/>
+          <w:iCs/>
+          <w:lang w:val="cs-CZ"/>
+        </w:rPr>
+        <w:t xml:space="preserve"> </w:t>
+      </w:r>
+      <w:proofErr w:type="spellStart"/>
+      <w:r>
+        <w:rPr>
+          <w:i/>
+          <w:iCs/>
+          <w:lang w:val="cs-CZ"/>
+        </w:rPr>
+        <w:t>included</w:t>
+      </w:r>
+      <w:proofErr w:type="spellEnd"/>
+      <w:r>
+        <w:rPr>
+          <w:i/>
+          <w:iCs/>
+          <w:lang w:val="cs-CZ"/>
+        </w:rPr>
+        <w:t xml:space="preserve"> </w:t>
+      </w:r>
+      <w:r>
+        <w:rPr>
+          <w:lang w:val="cs-CZ"/>
+        </w:rPr>
+        <w:t xml:space="preserve">framework – prakticky vše je do nějaké míry již implementováno, na mě je rozšířit stávající infrastrukturu, navrhnout HTML, apod. </w:t>
       </w:r>
     </w:p>
     <w:p>
@@ -78,53 +189,510 @@
         <w:rPr>
           <w:lang w:val="cs-CZ"/>
         </w:rPr>
-        <w:t>V rámci dokumentace mé práce se zaměřuji na různé aspekty webové aplikace, jako jsou návrh databáze, architektura aplikace, použité technologie, zabezpečení, testování a další.</w:t>
+        <w:t xml:space="preserve">Základem jsou </w:t>
+      </w:r>
+      <w:proofErr w:type="spellStart"/>
+      <w:r>
+        <w:rPr>
+          <w:i/>
+          <w:iCs/>
+          <w:lang w:val="cs-CZ"/>
+        </w:rPr>
+        <w:t>Views</w:t>
+      </w:r>
+      <w:proofErr w:type="spellEnd"/>
+      <w:r>
+        <w:rPr>
+          <w:lang w:val="cs-CZ"/>
+        </w:rPr>
+        <w:t xml:space="preserve">, každé </w:t>
+      </w:r>
+      <w:proofErr w:type="spellStart"/>
+      <w:r>
+        <w:rPr>
+          <w:lang w:val="cs-CZ"/>
+        </w:rPr>
+        <w:t>view</w:t>
+      </w:r>
+      <w:proofErr w:type="spellEnd"/>
+      <w:r>
+        <w:rPr>
+          <w:lang w:val="cs-CZ"/>
+        </w:rPr>
+        <w:t xml:space="preserve"> reprezentuje jedna třída, která má přiřazený .html souboru a je namapována na určitou </w:t>
+      </w:r>
+      <w:proofErr w:type="spellStart"/>
+      <w:r>
+        <w:rPr>
+          <w:lang w:val="cs-CZ"/>
+        </w:rPr>
+        <w:t>url</w:t>
+      </w:r>
+      <w:proofErr w:type="spellEnd"/>
+      <w:r>
+        <w:rPr>
+          <w:lang w:val="cs-CZ"/>
+        </w:rPr>
+        <w:t xml:space="preserve">. Pomocí tzv. </w:t>
+      </w:r>
+      <w:proofErr w:type="spellStart"/>
+      <w:r>
+        <w:rPr>
+          <w:i/>
+          <w:iCs/>
+          <w:lang w:val="cs-CZ"/>
+        </w:rPr>
+        <w:t>mixinů</w:t>
+      </w:r>
+      <w:proofErr w:type="spellEnd"/>
+      <w:r>
+        <w:rPr>
+          <w:i/>
+          <w:iCs/>
+          <w:lang w:val="cs-CZ"/>
+        </w:rPr>
+        <w:t xml:space="preserve"> </w:t>
+      </w:r>
+      <w:r>
+        <w:t>(python scuffed multiple inheritance) se d</w:t>
+      </w:r>
+      <w:r>
+        <w:rPr>
+          <w:lang w:val="cs-CZ"/>
+        </w:rPr>
+        <w:t xml:space="preserve">á funkcionalita pohledů rozšiřovat. Data do HTML souborů dostávám pomocí kontextu a zobrazuji je pomocí </w:t>
+      </w:r>
+      <w:proofErr w:type="spellStart"/>
+      <w:r>
+        <w:rPr>
+          <w:b/>
+          <w:bCs/>
+          <w:lang w:val="cs-CZ"/>
+        </w:rPr>
+        <w:t>Django</w:t>
+      </w:r>
+      <w:proofErr w:type="spellEnd"/>
+      <w:r>
+        <w:rPr>
+          <w:b/>
+          <w:bCs/>
+          <w:lang w:val="cs-CZ"/>
+        </w:rPr>
+        <w:t xml:space="preserve"> </w:t>
+      </w:r>
+      <w:proofErr w:type="spellStart"/>
+      <w:r>
+        <w:rPr>
+          <w:b/>
+          <w:bCs/>
+          <w:lang w:val="cs-CZ"/>
+        </w:rPr>
+        <w:t>template</w:t>
+      </w:r>
+      <w:proofErr w:type="spellEnd"/>
+      <w:r>
+        <w:rPr>
+          <w:b/>
+          <w:bCs/>
+          <w:lang w:val="cs-CZ"/>
+        </w:rPr>
+        <w:t xml:space="preserve"> </w:t>
+      </w:r>
+      <w:proofErr w:type="spellStart"/>
+      <w:r>
+        <w:rPr>
+          <w:b/>
+          <w:bCs/>
+          <w:lang w:val="cs-CZ"/>
+        </w:rPr>
+        <w:t>language</w:t>
+      </w:r>
+      <w:proofErr w:type="spellEnd"/>
+      <w:r>
+        <w:rPr>
+          <w:lang w:val="cs-CZ"/>
+        </w:rPr>
+        <w:t>.</w:t>
       </w:r>
     </w:p>
     <w:p>
       <w:pPr>
-        <w:rPr>
-          <w:lang w:val="cs-CZ"/>
-        </w:rPr>
-      </w:pPr>
-      <w:r>
-        <w:rPr>
-          <w:lang w:val="cs-CZ"/>
-        </w:rPr>
-        <w:t>Věřím, že tato práce mi pomůže zlepšit své schopnosti v oblasti programování a návrhu softwarových aplikací a zároveň mi poskytne cenné zkušenosti v oblasti finančních systémů.</w:t>
+        <w:pStyle w:val="Nadpis2"/>
+        <w:rPr>
+          <w:lang w:val="cs-CZ"/>
+        </w:rPr>
+      </w:pPr>
+      <w:r>
+        <w:rPr>
+          <w:lang w:val="cs-CZ"/>
+        </w:rPr>
+        <w:t>Front end</w:t>
       </w:r>
     </w:p>
     <w:p>
       <w:pPr>
-        <w:pStyle w:val="Nadpis1"/>
-        <w:rPr>
-          <w:lang w:val="cs-CZ"/>
-        </w:rPr>
-      </w:pPr>
-      <w:r>
-        <w:rPr>
-          <w:lang w:val="cs-CZ"/>
-        </w:rPr>
-        <w:t>Development stack</w:t>
+        <w:rPr>
+          <w:lang w:val="cs-CZ"/>
+        </w:rPr>
+      </w:pPr>
+      <w:r>
+        <w:rPr>
+          <w:lang w:val="cs-CZ"/>
+        </w:rPr>
+        <w:t xml:space="preserve">Na straně </w:t>
+      </w:r>
+      <w:r>
+        <w:rPr>
+          <w:lang w:val="cs-CZ"/>
+        </w:rPr>
+        <w:t>front endu</w:t>
+      </w:r>
+      <w:r>
+        <w:rPr>
+          <w:lang w:val="cs-CZ"/>
+        </w:rPr>
+        <w:t xml:space="preserve"> využívám CSS framework </w:t>
+      </w:r>
+      <w:proofErr w:type="spellStart"/>
+      <w:r>
+        <w:rPr>
+          <w:lang w:val="cs-CZ"/>
+        </w:rPr>
+        <w:t>Bulma</w:t>
+      </w:r>
+      <w:proofErr w:type="spellEnd"/>
+      <w:r>
+        <w:rPr>
+          <w:lang w:val="cs-CZ"/>
+        </w:rPr>
+        <w:t xml:space="preserve">, který mi umožňuje snadno vytvářet responzivní design a rychle generovat uživatelské rozhraní. </w:t>
+      </w:r>
+      <w:r>
+        <w:rPr>
+          <w:lang w:val="cs-CZ"/>
+        </w:rPr>
+        <w:t xml:space="preserve">Jelikož tato webová aplikace využívá technologii SSR (Server </w:t>
+      </w:r>
+      <w:proofErr w:type="spellStart"/>
+      <w:r>
+        <w:rPr>
+          <w:lang w:val="cs-CZ"/>
+        </w:rPr>
+        <w:t>Side</w:t>
+      </w:r>
+      <w:proofErr w:type="spellEnd"/>
+      <w:r>
+        <w:rPr>
+          <w:lang w:val="cs-CZ"/>
+        </w:rPr>
+        <w:t xml:space="preserve"> </w:t>
+      </w:r>
+      <w:proofErr w:type="spellStart"/>
+      <w:r>
+        <w:rPr>
+          <w:lang w:val="cs-CZ"/>
+        </w:rPr>
+        <w:t>Rendering</w:t>
+      </w:r>
+      <w:proofErr w:type="spellEnd"/>
+      <w:r>
+        <w:rPr>
+          <w:lang w:val="cs-CZ"/>
+        </w:rPr>
+        <w:t xml:space="preserve">), není třeba žádného </w:t>
+      </w:r>
+      <w:proofErr w:type="spellStart"/>
+      <w:r>
+        <w:rPr>
+          <w:lang w:val="cs-CZ"/>
+        </w:rPr>
+        <w:t>frontendového</w:t>
+      </w:r>
+      <w:proofErr w:type="spellEnd"/>
+      <w:r>
+        <w:rPr>
+          <w:lang w:val="cs-CZ"/>
+        </w:rPr>
+        <w:t xml:space="preserve"> frameworku jako </w:t>
+      </w:r>
+      <w:proofErr w:type="spellStart"/>
+      <w:r>
+        <w:rPr>
+          <w:lang w:val="cs-CZ"/>
+        </w:rPr>
+        <w:t>React</w:t>
+      </w:r>
+      <w:proofErr w:type="spellEnd"/>
+      <w:r>
+        <w:rPr>
+          <w:lang w:val="cs-CZ"/>
+        </w:rPr>
+        <w:t xml:space="preserve">, </w:t>
+      </w:r>
+      <w:proofErr w:type="spellStart"/>
+      <w:r>
+        <w:rPr>
+          <w:lang w:val="cs-CZ"/>
+        </w:rPr>
+        <w:t>VueJS</w:t>
+      </w:r>
+      <w:proofErr w:type="spellEnd"/>
+      <w:r>
+        <w:rPr>
+          <w:lang w:val="cs-CZ"/>
+        </w:rPr>
+        <w:t xml:space="preserve">, </w:t>
+      </w:r>
+      <w:proofErr w:type="spellStart"/>
+      <w:r>
+        <w:rPr>
+          <w:lang w:val="cs-CZ"/>
+        </w:rPr>
+        <w:t>Angular</w:t>
+      </w:r>
+      <w:proofErr w:type="spellEnd"/>
+      <w:r>
+        <w:rPr>
+          <w:lang w:val="cs-CZ"/>
+        </w:rPr>
+        <w:t xml:space="preserve"> apod. Stránka přijde ze serveru již </w:t>
+      </w:r>
+      <w:proofErr w:type="spellStart"/>
+      <w:r>
+        <w:rPr>
+          <w:lang w:val="cs-CZ"/>
+        </w:rPr>
+        <w:t>vyrenderována</w:t>
+      </w:r>
+      <w:proofErr w:type="spellEnd"/>
+      <w:r>
+        <w:rPr>
+          <w:lang w:val="cs-CZ"/>
+        </w:rPr>
+        <w:t xml:space="preserve">, a jakékoliv dodatečné </w:t>
+      </w:r>
+      <w:proofErr w:type="spellStart"/>
+      <w:r>
+        <w:rPr>
+          <w:lang w:val="cs-CZ"/>
+        </w:rPr>
+        <w:t>frontent</w:t>
+      </w:r>
+      <w:proofErr w:type="spellEnd"/>
+      <w:r>
+        <w:rPr>
+          <w:lang w:val="cs-CZ"/>
+        </w:rPr>
+        <w:t xml:space="preserve"> UI/UX je obstaráno obyčejným klientským </w:t>
+      </w:r>
+      <w:r>
+        <w:rPr>
+          <w:lang w:val="cs-CZ"/>
+        </w:rPr>
+        <w:t>Javascriptem</w:t>
+      </w:r>
+      <w:r>
+        <w:rPr>
+          <w:lang w:val="cs-CZ"/>
+        </w:rPr>
+        <w:t>.</w:t>
       </w:r>
     </w:p>
     <w:p>
       <w:pPr>
-        <w:rPr>
-          <w:lang w:val="cs-CZ"/>
-        </w:rPr>
-      </w:pPr>
-      <w:r>
-        <w:rPr>
-          <w:lang w:val="cs-CZ"/>
-        </w:rPr>
-        <w:t>V</w:t>
-      </w:r>
-      <w:r>
-        <w:rPr>
-          <w:lang w:val="cs-CZ"/>
-        </w:rPr>
-        <w:t xml:space="preserve">šechny části této webové aplikace jsou implementovány v jazyce </w:t>
+        <w:pStyle w:val="Nadpis1"/>
+        <w:rPr>
+          <w:lang w:val="cs-CZ"/>
+        </w:rPr>
+      </w:pPr>
+      <w:r>
+        <w:rPr>
+          <w:lang w:val="cs-CZ"/>
+        </w:rPr>
+        <w:t>Autentizace</w:t>
+      </w:r>
+    </w:p>
+    <w:p>
+      <w:pPr>
+        <w:rPr>
+          <w:lang w:val="cs-CZ"/>
+        </w:rPr>
+      </w:pPr>
+      <w:r>
+        <w:rPr>
+          <w:lang w:val="cs-CZ"/>
+        </w:rPr>
+        <w:t xml:space="preserve">Jak jsem již zmínil, </w:t>
+      </w:r>
+      <w:proofErr w:type="spellStart"/>
+      <w:r>
+        <w:rPr>
+          <w:lang w:val="cs-CZ"/>
+        </w:rPr>
+        <w:t>Django</w:t>
+      </w:r>
+      <w:proofErr w:type="spellEnd"/>
+      <w:r>
+        <w:rPr>
+          <w:lang w:val="cs-CZ"/>
+        </w:rPr>
+        <w:t xml:space="preserve"> je „</w:t>
+      </w:r>
+      <w:proofErr w:type="spellStart"/>
+      <w:r>
+        <w:rPr>
+          <w:lang w:val="cs-CZ"/>
+        </w:rPr>
+        <w:t>batteries</w:t>
+      </w:r>
+      <w:proofErr w:type="spellEnd"/>
+      <w:r>
+        <w:rPr>
+          <w:lang w:val="cs-CZ"/>
+        </w:rPr>
+        <w:t xml:space="preserve"> </w:t>
+      </w:r>
+      <w:proofErr w:type="spellStart"/>
+      <w:r>
+        <w:rPr>
+          <w:lang w:val="cs-CZ"/>
+        </w:rPr>
+        <w:t>included</w:t>
+      </w:r>
+      <w:proofErr w:type="spellEnd"/>
+      <w:r>
+        <w:rPr>
+          <w:lang w:val="cs-CZ"/>
+        </w:rPr>
+        <w:t xml:space="preserve">“ framework, </w:t>
+      </w:r>
+      <w:r>
+        <w:rPr>
+          <w:i/>
+          <w:iCs/>
+          <w:lang w:val="cs-CZ"/>
+        </w:rPr>
+        <w:t xml:space="preserve">out </w:t>
+      </w:r>
+      <w:proofErr w:type="spellStart"/>
+      <w:r>
+        <w:rPr>
+          <w:i/>
+          <w:iCs/>
+          <w:lang w:val="cs-CZ"/>
+        </w:rPr>
+        <w:t>of</w:t>
+      </w:r>
+      <w:proofErr w:type="spellEnd"/>
+      <w:r>
+        <w:rPr>
+          <w:i/>
+          <w:iCs/>
+          <w:lang w:val="cs-CZ"/>
+        </w:rPr>
+        <w:t xml:space="preserve"> </w:t>
+      </w:r>
+      <w:proofErr w:type="spellStart"/>
+      <w:r>
+        <w:rPr>
+          <w:i/>
+          <w:iCs/>
+          <w:lang w:val="cs-CZ"/>
+        </w:rPr>
+        <w:t>the</w:t>
+      </w:r>
+      <w:proofErr w:type="spellEnd"/>
+      <w:r>
+        <w:rPr>
+          <w:i/>
+          <w:iCs/>
+          <w:lang w:val="cs-CZ"/>
+        </w:rPr>
+        <w:t xml:space="preserve"> box</w:t>
+      </w:r>
+      <w:r>
+        <w:rPr>
+          <w:lang w:val="cs-CZ"/>
+        </w:rPr>
+        <w:t xml:space="preserve"> </w:t>
+      </w:r>
+      <w:r>
+        <w:rPr>
+          <w:lang w:val="cs-CZ"/>
+        </w:rPr>
+        <w:t>obsahuje</w:t>
+      </w:r>
+      <w:r>
+        <w:rPr>
+          <w:lang w:val="cs-CZ"/>
+        </w:rPr>
+        <w:t xml:space="preserve"> velice </w:t>
+      </w:r>
+      <w:proofErr w:type="spellStart"/>
+      <w:r>
+        <w:rPr>
+          <w:lang w:val="cs-CZ"/>
+        </w:rPr>
+        <w:t>powerful</w:t>
+      </w:r>
+      <w:proofErr w:type="spellEnd"/>
+      <w:r>
+        <w:rPr>
+          <w:lang w:val="cs-CZ"/>
+        </w:rPr>
+        <w:t xml:space="preserve"> User/</w:t>
+      </w:r>
+      <w:proofErr w:type="spellStart"/>
+      <w:r>
+        <w:rPr>
+          <w:lang w:val="cs-CZ"/>
+        </w:rPr>
+        <w:t>Accounts</w:t>
+      </w:r>
+      <w:proofErr w:type="spellEnd"/>
+      <w:r>
+        <w:rPr>
+          <w:lang w:val="cs-CZ"/>
+        </w:rPr>
+        <w:t xml:space="preserve"> systém. Na rozdíl od mých kolegů, se tedy nemusí zaobírat implementací zabezpečení aplikace pomocí JWT apod </w:t>
+      </w:r>
+      <w:r>
+        <w:rPr>
+          <w:lang w:val="cs-CZ"/>
+        </w:rPr>
+        <w:t>(</w:t>
+      </w:r>
+      <w:r>
+        <w:rPr>
+          <w:lang w:val="cs-CZ"/>
+        </w:rPr>
+        <w:t xml:space="preserve">toho jsem měl až </w:t>
+      </w:r>
+      <w:proofErr w:type="spellStart"/>
+      <w:r>
+        <w:rPr>
+          <w:lang w:val="cs-CZ"/>
+        </w:rPr>
+        <w:t>až</w:t>
+      </w:r>
+      <w:proofErr w:type="spellEnd"/>
+      <w:r>
+        <w:rPr>
+          <w:lang w:val="cs-CZ"/>
+        </w:rPr>
+        <w:t xml:space="preserve"> na maturitním projektu</w:t>
+      </w:r>
+      <w:r>
+        <w:rPr>
+          <w:lang w:val="cs-CZ"/>
+        </w:rPr>
+        <w:t>)</w:t>
+      </w:r>
+      <w:r>
+        <w:rPr>
+          <w:lang w:val="cs-CZ"/>
+        </w:rPr>
+        <w:t xml:space="preserve">. V mém případě jsem tedy jen rozšířil již existující </w:t>
       </w:r>
       <w:r>
         <w:rPr>
@@ -132,240 +700,205 @@
           <w:bCs/>
           <w:lang w:val="cs-CZ"/>
         </w:rPr>
-        <w:t>Python</w:t>
-      </w:r>
-      <w:r>
-        <w:rPr>
-          <w:lang w:val="cs-CZ"/>
-        </w:rPr>
-        <w:t xml:space="preserve">, který je využíván pro psaní backendového kódu. </w:t>
-      </w:r>
+        <w:t>User</w:t>
+      </w:r>
+      <w:r>
+        <w:rPr>
+          <w:lang w:val="cs-CZ"/>
+        </w:rPr>
+        <w:t xml:space="preserve"> model o pár specifických atributů a funkcí, a o ostatní se stará </w:t>
+      </w:r>
+      <w:proofErr w:type="spellStart"/>
+      <w:r>
+        <w:rPr>
+          <w:lang w:val="cs-CZ"/>
+        </w:rPr>
+        <w:t>Django</w:t>
+      </w:r>
+      <w:proofErr w:type="spellEnd"/>
+      <w:r>
+        <w:rPr>
+          <w:lang w:val="cs-CZ"/>
+        </w:rPr>
+        <w:t>.</w:t>
+      </w:r>
+    </w:p>
+    <w:p>
+      <w:pPr>
+        <w:rPr>
+          <w:lang w:val="cs-CZ"/>
+        </w:rPr>
+      </w:pPr>
+      <w:r>
+        <w:rPr>
+          <w:lang w:val="cs-CZ"/>
+        </w:rPr>
+        <w:t>Jednou z podmínek pro zápočet byla také implementace dvoufázového ověření – nehledě na to, jaký typ si student zvolí. Jelikož se mi nechtělo patlat s SMTP a emaily, zvolil jsem populární 2FA metodu – TOTP.</w:t>
+      </w:r>
+    </w:p>
+    <w:p>
+      <w:pPr>
+        <w:rPr>
+          <w:lang w:val="cs-CZ"/>
+        </w:rPr>
+      </w:pPr>
+      <w:r>
+        <w:rPr>
+          <w:lang w:val="cs-CZ"/>
+        </w:rPr>
+        <w:t xml:space="preserve">S využitím knihovny </w:t>
+      </w:r>
+      <w:proofErr w:type="spellStart"/>
+      <w:r>
+        <w:rPr>
+          <w:lang w:val="cs-CZ"/>
+        </w:rPr>
+        <w:t>pyotp</w:t>
+      </w:r>
+      <w:proofErr w:type="spellEnd"/>
+      <w:r>
+        <w:rPr>
+          <w:lang w:val="cs-CZ"/>
+        </w:rPr>
+        <w:t xml:space="preserve"> a </w:t>
+      </w:r>
+      <w:proofErr w:type="spellStart"/>
+      <w:r>
+        <w:rPr>
+          <w:lang w:val="cs-CZ"/>
+        </w:rPr>
+        <w:t>qrcode</w:t>
+      </w:r>
+      <w:proofErr w:type="spellEnd"/>
+      <w:r>
+        <w:rPr>
+          <w:lang w:val="cs-CZ"/>
+        </w:rPr>
+        <w:t xml:space="preserve"> můžeme snadno implementovat </w:t>
+      </w:r>
+      <w:r>
+        <w:rPr>
+          <w:lang w:val="cs-CZ"/>
+        </w:rPr>
+        <w:t>dvou faktorovou</w:t>
+      </w:r>
+      <w:r>
+        <w:rPr>
+          <w:lang w:val="cs-CZ"/>
+        </w:rPr>
+        <w:t xml:space="preserve"> autentizaci v naší aplikaci. </w:t>
+      </w:r>
+      <w:proofErr w:type="spellStart"/>
+      <w:r>
+        <w:rPr>
+          <w:lang w:val="cs-CZ"/>
+        </w:rPr>
+        <w:t>PyOTP</w:t>
+      </w:r>
+      <w:proofErr w:type="spellEnd"/>
+      <w:r>
+        <w:rPr>
+          <w:lang w:val="cs-CZ"/>
+        </w:rPr>
+        <w:t xml:space="preserve"> umožňuje generovat a ověřovat jednorázové kódy pro autentizaci a </w:t>
+      </w:r>
+      <w:proofErr w:type="spellStart"/>
+      <w:r>
+        <w:rPr>
+          <w:lang w:val="cs-CZ"/>
+        </w:rPr>
+        <w:t>Qrcode</w:t>
+      </w:r>
+      <w:proofErr w:type="spellEnd"/>
+      <w:r>
+        <w:rPr>
+          <w:lang w:val="cs-CZ"/>
+        </w:rPr>
+        <w:t xml:space="preserve"> knihovna zase umožňuje generování QR kódů pro zobrazení a snadné skenování v aplikaci Google </w:t>
+      </w:r>
+      <w:proofErr w:type="spellStart"/>
+      <w:r>
+        <w:rPr>
+          <w:lang w:val="cs-CZ"/>
+        </w:rPr>
+        <w:t>Authenticator</w:t>
+      </w:r>
+      <w:proofErr w:type="spellEnd"/>
+      <w:r>
+        <w:rPr>
+          <w:lang w:val="cs-CZ"/>
+        </w:rPr>
+        <w:t>.</w:t>
+      </w:r>
+    </w:p>
+    <w:p>
+      <w:pPr>
+        <w:rPr>
+          <w:lang w:val="cs-CZ"/>
+        </w:rPr>
+      </w:pPr>
+      <w:r>
+        <w:rPr>
+          <w:lang w:val="cs-CZ"/>
+        </w:rPr>
+        <w:t xml:space="preserve">Implementace byla nadmíru jednoduchá – určitě jednodušší než posílat ověřovací kódy na email. Pokud bych to dělal znovu, myslím si, že bych to mohl mít do 20 minut hotové, tak jednoduché to je. Pro implementaci stačí pouze natahat již zmíněné knihovny – dodat </w:t>
+      </w:r>
+      <w:proofErr w:type="spellStart"/>
+      <w:r>
+        <w:rPr>
+          <w:lang w:val="cs-CZ"/>
+        </w:rPr>
+        <w:t>secret</w:t>
+      </w:r>
+      <w:proofErr w:type="spellEnd"/>
+      <w:r>
+        <w:rPr>
+          <w:lang w:val="cs-CZ"/>
+        </w:rPr>
+        <w:t xml:space="preserve"> </w:t>
+      </w:r>
+      <w:proofErr w:type="spellStart"/>
+      <w:r>
+        <w:rPr>
+          <w:lang w:val="cs-CZ"/>
+        </w:rPr>
+        <w:t>key</w:t>
+      </w:r>
+      <w:proofErr w:type="spellEnd"/>
+      <w:r>
+        <w:rPr>
+          <w:lang w:val="cs-CZ"/>
+        </w:rPr>
+        <w:t>, uživatelovo jméno a jméno naší aplikace (</w:t>
+      </w:r>
+      <w:proofErr w:type="spellStart"/>
       <w:r>
         <w:rPr>
           <w:b/>
           <w:bCs/>
           <w:lang w:val="cs-CZ"/>
         </w:rPr>
-        <w:t>Django</w:t>
-      </w:r>
-      <w:r>
-        <w:rPr>
-          <w:lang w:val="cs-CZ"/>
-        </w:rPr>
-        <w:t xml:space="preserve"> framework nám umožňuje jednoduše vytvářet efektivní a robustní webové aplikace a poskytuje nám mnoho užitečných funkcí, jako například ORM pro komunikaci s databází, automatické generování administrátorského rozhraní nebo zabudovanou podporu pro šablony a statické soubory.</w:t>
-      </w:r>
-    </w:p>
-    <w:p>
-      <w:pPr>
-        <w:rPr>
-          <w:lang w:val="cs-CZ"/>
-        </w:rPr>
-      </w:pPr>
-      <w:r>
-        <w:rPr>
-          <w:lang w:val="cs-CZ"/>
-        </w:rPr>
-        <w:t xml:space="preserve">Pro ukládání dat využívám integrovanou </w:t>
-      </w:r>
+        <w:t>issuer</w:t>
+      </w:r>
+      <w:proofErr w:type="spellEnd"/>
       <w:r>
         <w:rPr>
           <w:b/>
           <w:bCs/>
           <w:lang w:val="cs-CZ"/>
         </w:rPr>
-        <w:t>SQLite databázi</w:t>
-      </w:r>
-      <w:r>
-        <w:rPr>
-          <w:lang w:val="cs-CZ"/>
-        </w:rPr>
-        <w:t xml:space="preserve">, kterou můžu snadno komunikovat pomocí ORM. Pro background processing používám kombinaci technologií </w:t>
-      </w:r>
+        <w:t xml:space="preserve"> </w:t>
+      </w:r>
+      <w:proofErr w:type="spellStart"/>
       <w:r>
         <w:rPr>
           <w:b/>
           <w:bCs/>
           <w:lang w:val="cs-CZ"/>
         </w:rPr>
-        <w:t>Celery a RabbitMQ</w:t>
-      </w:r>
-      <w:r>
-        <w:rPr>
-          <w:lang w:val="cs-CZ"/>
-        </w:rPr>
-        <w:t>, kde RabbitMQ slouží jako message queue pro tasky, které jsou následně zpracovávány pomocí Celery.</w:t>
-      </w:r>
-      <w:r>
-        <w:rPr>
-          <w:lang w:val="cs-CZ"/>
-        </w:rPr>
-        <w:t xml:space="preserve"> Jedním z nejdůležitějších background procesů, které obstarává Celery, je fetchování směnných kurzů z České Národní Banky za pomoci jejich veřejného API.</w:t>
-      </w:r>
-      <w:r>
-        <w:rPr>
-          <w:lang w:val="cs-CZ"/>
-        </w:rPr>
-        <w:t xml:space="preserve"> Tento workflow mi umožňuje efektivně zpracovávat úlohy na pozadí, což je důležité pro rychlost a škálovatelnost aplikace.</w:t>
-      </w:r>
-    </w:p>
-    <w:p>
-      <w:pPr>
-        <w:rPr>
-          <w:lang w:val="cs-CZ"/>
-        </w:rPr>
-      </w:pPr>
-      <w:r>
-        <w:rPr>
-          <w:lang w:val="cs-CZ"/>
-        </w:rPr>
-        <w:t xml:space="preserve">Na straně frontendu využívám CSS framework Bulma, který mi umožňuje snadno vytvářet responzivní design a rychle generovat uživatelské rozhraní. </w:t>
-      </w:r>
-      <w:r>
-        <w:rPr>
-          <w:lang w:val="cs-CZ"/>
-        </w:rPr>
-        <w:t>Jelikož tato webová aplikace využívá technologii SSR (Server Side Rendering), není třeba žádného frontendového frameworku jako React, VueJS, Angular apod. Stránka přijde ze serveru již vyrenderována, a jakékoliv dodatečné frontent UI/UX je obstaráno obyčejným klientským JavaScriptem.</w:t>
-      </w:r>
-    </w:p>
-    <w:p>
-      <w:pPr>
-        <w:rPr>
-          <w:lang w:val="cs-CZ"/>
-        </w:rPr>
-      </w:pPr>
-      <w:r>
-        <w:rPr>
-          <w:lang w:val="cs-CZ"/>
-        </w:rPr>
-        <w:t>Celkově tedy používám kombinaci moderních technologií a nástrojů, které mi umožňují efektivně vytvářet a provozovat webové aplikace. Použití Pythonu jako hlavního jazyka mi poskytuje silnou základnu pro psaní robustního backendového kódu, zatímco využití moderních technologií jako Celery a RabbitMQ mi umožňuje zpracovávat úlohy na pozadí a poskytovat uživatelům rychlé a plynulé uživatelské rozhraní.</w:t>
-      </w:r>
-    </w:p>
-    <w:p>
-      <w:pPr>
-        <w:pStyle w:val="Nadpis1"/>
-        <w:rPr>
-          <w:lang w:val="cs-CZ"/>
-        </w:rPr>
-      </w:pPr>
-      <w:r>
-        <w:rPr>
-          <w:lang w:val="cs-CZ"/>
-        </w:rPr>
-        <w:t>Autentizace</w:t>
-      </w:r>
-    </w:p>
-    <w:p>
-      <w:pPr>
-        <w:rPr>
-          <w:lang w:val="cs-CZ"/>
-        </w:rPr>
-      </w:pPr>
-      <w:r>
-        <w:rPr>
-          <w:lang w:val="cs-CZ"/>
-        </w:rPr>
-        <w:t>Django v sobě obsahuje vynikající funkce pro zajištění autentizace a autorizace v naší aplikaci. Když se uživatel pokouší přistoupit k určité stránce, Django kontroluje, zda je uživatel přihlášen a zda má oprávnění k přístupu k této stránce.</w:t>
-      </w:r>
-    </w:p>
-    <w:p>
-      <w:pPr>
-        <w:rPr>
-          <w:lang w:val="cs-CZ"/>
-        </w:rPr>
-      </w:pPr>
-      <w:r>
-        <w:rPr>
-          <w:lang w:val="cs-CZ"/>
-        </w:rPr>
-        <w:lastRenderedPageBreak/>
-        <w:t>Pokud uživatel není přihlášen, Django automaticky přesměruje uživatele na stránku s přihlašovacím formulářem. Pokud uživatel zadá správné přihlašovací údaje, Django ho přihlásí a umožní mu přistoupit k požadovaným stránkám.</w:t>
-      </w:r>
-    </w:p>
-    <w:p>
-      <w:pPr>
-        <w:rPr>
-          <w:lang w:val="cs-CZ"/>
-        </w:rPr>
-      </w:pPr>
-      <w:r>
-        <w:rPr>
-          <w:lang w:val="cs-CZ"/>
-        </w:rPr>
-        <w:t>Pokud uživatel má již účet, ale nemá potřebná oprávnění k přístupu k určité stránce, Django ho přesměruje na stránku s chybovou zprávou.</w:t>
-      </w:r>
-    </w:p>
-    <w:p>
-      <w:pPr>
-        <w:rPr>
-          <w:lang w:val="cs-CZ"/>
-        </w:rPr>
-      </w:pPr>
-      <w:r>
-        <w:rPr>
-          <w:lang w:val="cs-CZ"/>
-        </w:rPr>
-        <w:t>Za tuto funkcionalitu v aplikaci jsou zodpovědné různé komponenty Django, jako například middleware. Middleware jsou komponenty, které se provádějí před nebo po zpracování požadavku v aplikaci. Můžu tedy vytvořit middleware, který se bude provádět před každým požadavkem a bude kontrolovat, zda je uživatel přihlášen a zda má oprávnění k přístupu k požadovanému view.</w:t>
-      </w:r>
-    </w:p>
-    <w:p>
-      <w:pPr>
-        <w:rPr>
-          <w:lang w:val="cs-CZ"/>
-        </w:rPr>
-      </w:pPr>
-      <w:r>
-        <w:rPr>
-          <w:lang w:val="cs-CZ"/>
-        </w:rPr>
-        <w:t>Také můžu využít Django view dispatch mechanismus, který umožňuje definovat metodu, která se bude provádět před zpracováním požadavku na daný view. Tato metoda může provést různé operace, například kontrolu oprávnění, přihlášení uživatele, nebo jiné operace spojené s autentizací a autorizací.</w:t>
-      </w:r>
-    </w:p>
-    <w:p>
-      <w:pPr>
-        <w:rPr>
-          <w:lang w:val="cs-CZ"/>
-        </w:rPr>
-      </w:pPr>
-      <w:r>
-        <w:rPr>
-          <w:lang w:val="cs-CZ"/>
-        </w:rPr>
-        <w:t>Jednou z podmínek pro zápočet byla také implementace dvoufázového ověření – nehledě na to, jaký typ si student zvolí. Jelikož se mi nechtělo patlat s SMTP a emaily, zvolil jsem populární 2FA metodu – TOTP.</w:t>
-      </w:r>
-    </w:p>
-    <w:p>
-      <w:pPr>
-        <w:rPr>
-          <w:lang w:val="cs-CZ"/>
-        </w:rPr>
-      </w:pPr>
-      <w:r>
-        <w:rPr>
-          <w:lang w:val="cs-CZ"/>
-        </w:rPr>
-        <w:t>S využitím knihovny pyotp a qrcode můžeme snadno implementovat dvoufaktorovou autentizaci v naší aplikaci. PyOTP umožňuje generovat a ověřovat jednorázové kódy pro autentizaci a Qrcode knihovna zase umožňuje generování QR kódů pro zobrazení a snadné skenování v aplikaci Google Authenticator.</w:t>
-      </w:r>
-    </w:p>
-    <w:p>
-      <w:pPr>
-        <w:rPr>
-          <w:lang w:val="cs-CZ"/>
-        </w:rPr>
-      </w:pPr>
-      <w:r>
-        <w:rPr>
-          <w:lang w:val="cs-CZ"/>
-        </w:rPr>
-        <w:t>Implementace byla nadmíru jednoduchá – určitě jednodušší než posílat ověřovací kódy na email. Pokud bych to dělal znovu, myslím si, že bych to mohl mít do 20 minut hotové, tak jednoduché to je. Pro implementaci stačí pouze natahat již zmíněné knihovny – dodat secret key, který bude použit pro generování QR kódů, uživatelovo jméno a jméno naší aplikace (</w:t>
-      </w:r>
-      <w:r>
-        <w:rPr>
-          <w:b/>
-          <w:bCs/>
-          <w:lang w:val="cs-CZ"/>
-        </w:rPr>
-        <w:t>issuer name</w:t>
-      </w:r>
+        <w:t>name</w:t>
+      </w:r>
+      <w:proofErr w:type="spellEnd"/>
       <w:r>
         <w:rPr>
           <w:lang w:val="cs-CZ"/>
@@ -378,7 +911,7 @@
         </w:rPr>
         <w:t xml:space="preserve">více </w:t>
       </w:r>
-      <w:hyperlink r:id="rId5" w:history="1">
+      <w:hyperlink r:id="rId6" w:history="1">
         <w:r>
           <w:rPr>
             <w:rStyle w:val="Hypertextovodkaz"/>
@@ -402,15 +935,16 @@
     </w:p>
     <w:p>
       <w:pPr>
-        <w:rPr>
-          <w:lang w:val="cs-CZ"/>
-        </w:rPr>
-      </w:pPr>
-      <w:r>
-        <w:rPr>
-          <w:lang w:val="cs-CZ"/>
-        </w:rPr>
-        <w:t>Poté bychom museli vytvořit funkci pro ověření jednorázového kódu. Tuto funkci můžeme také zavolat v našem view, který se stará o autentizaci uživatele. Funkce by pak ověřila, zda zadaný kód odpovídá jednorázovému kódu, který jsme vygenerovali při vytváření QR kódu. Pokud kódy odpovídají, uživatel by mohl pokračovat v přihlašování do aplikace.</w:t>
+        <w:pStyle w:val="Nadpis1"/>
+        <w:rPr>
+          <w:lang w:val="cs-CZ"/>
+        </w:rPr>
+      </w:pPr>
+      <w:r>
+        <w:rPr>
+          <w:lang w:val="cs-CZ"/>
+        </w:rPr>
+        <w:t>Databáze</w:t>
       </w:r>
     </w:p>
     <w:p>
@@ -419,25 +953,264 @@
           <w:lang w:val="cs-CZ"/>
         </w:rPr>
       </w:pPr>
-      <w:r>
-        <w:rPr>
-          <w:lang w:val="cs-CZ"/>
-        </w:rPr>
-        <w:t>Celkově tedy Django poskytuje robustní zabezpečení pro naši aplikaci a umožňuje nám snadno definovat oprávnění pro uživatele, kontrolu přístupu a mnoho dalších funkcí spojených s autentizací a autorizací.</w:t>
+      <w:proofErr w:type="spellStart"/>
+      <w:r>
+        <w:rPr>
+          <w:lang w:val="cs-CZ"/>
+        </w:rPr>
+        <w:t>Django</w:t>
+      </w:r>
+      <w:proofErr w:type="spellEnd"/>
+      <w:r>
+        <w:rPr>
+          <w:lang w:val="cs-CZ"/>
+        </w:rPr>
+        <w:t xml:space="preserve"> defaultně používá vestavěnou </w:t>
+      </w:r>
+      <w:proofErr w:type="spellStart"/>
+      <w:r>
+        <w:rPr>
+          <w:lang w:val="cs-CZ"/>
+        </w:rPr>
+        <w:t>SQLite</w:t>
+      </w:r>
+      <w:proofErr w:type="spellEnd"/>
+      <w:r>
+        <w:rPr>
+          <w:lang w:val="cs-CZ"/>
+        </w:rPr>
+        <w:t xml:space="preserve"> databázi - .</w:t>
+      </w:r>
+      <w:proofErr w:type="spellStart"/>
+      <w:r>
+        <w:rPr>
+          <w:lang w:val="cs-CZ"/>
+        </w:rPr>
+        <w:t>sqlite</w:t>
+      </w:r>
+      <w:proofErr w:type="spellEnd"/>
+      <w:r>
+        <w:rPr>
+          <w:lang w:val="cs-CZ"/>
+        </w:rPr>
+        <w:t xml:space="preserve"> </w:t>
+      </w:r>
+      <w:proofErr w:type="spellStart"/>
+      <w:r>
+        <w:rPr>
+          <w:lang w:val="cs-CZ"/>
+        </w:rPr>
+        <w:t>soubrou</w:t>
+      </w:r>
+      <w:proofErr w:type="spellEnd"/>
+      <w:r>
+        <w:rPr>
+          <w:lang w:val="cs-CZ"/>
+        </w:rPr>
+        <w:t xml:space="preserve"> v </w:t>
+      </w:r>
+      <w:proofErr w:type="spellStart"/>
+      <w:r>
+        <w:rPr>
+          <w:lang w:val="cs-CZ"/>
+        </w:rPr>
+        <w:t>rootu</w:t>
+      </w:r>
+      <w:proofErr w:type="spellEnd"/>
+      <w:r>
+        <w:rPr>
+          <w:lang w:val="cs-CZ"/>
+        </w:rPr>
+        <w:t xml:space="preserve"> projektu</w:t>
+      </w:r>
+      <w:r>
+        <w:rPr>
+          <w:lang w:val="cs-CZ"/>
+        </w:rPr>
+        <w:t xml:space="preserve"> </w:t>
+      </w:r>
+      <w:r>
+        <w:rPr>
+          <w:lang w:val="cs-CZ"/>
+        </w:rPr>
+        <w:t xml:space="preserve">– komunikuje se s ní </w:t>
+      </w:r>
+      <w:r>
+        <w:rPr>
+          <w:lang w:val="cs-CZ"/>
+        </w:rPr>
+        <w:t xml:space="preserve">za pomoci ORM. Vývojář definuje takzvané </w:t>
+      </w:r>
+      <w:r>
+        <w:rPr>
+          <w:i/>
+          <w:iCs/>
+          <w:lang w:val="cs-CZ"/>
+        </w:rPr>
+        <w:t>Modely</w:t>
+      </w:r>
+      <w:r>
+        <w:rPr>
+          <w:lang w:val="cs-CZ"/>
+        </w:rPr>
+        <w:t xml:space="preserve"> – Python třídy, které dědí z </w:t>
+      </w:r>
+      <w:proofErr w:type="spellStart"/>
+      <w:r>
+        <w:rPr>
+          <w:i/>
+          <w:iCs/>
+          <w:lang w:val="cs-CZ"/>
+        </w:rPr>
+        <w:t>models.Model</w:t>
+      </w:r>
+      <w:proofErr w:type="spellEnd"/>
+      <w:r>
+        <w:rPr>
+          <w:lang w:val="cs-CZ"/>
+        </w:rPr>
+        <w:t xml:space="preserve">, na dané třídě definuje potřebné atributy, </w:t>
+      </w:r>
+      <w:proofErr w:type="spellStart"/>
+      <w:r>
+        <w:rPr>
+          <w:lang w:val="cs-CZ"/>
+        </w:rPr>
+        <w:t>parciality</w:t>
+      </w:r>
+      <w:proofErr w:type="spellEnd"/>
+      <w:r>
+        <w:rPr>
+          <w:lang w:val="cs-CZ"/>
+        </w:rPr>
+        <w:t xml:space="preserve">, kardinality a ostatní SQL blbosti se také nastavují v naší </w:t>
+      </w:r>
+      <w:r>
+        <w:rPr>
+          <w:lang w:val="cs-CZ"/>
+        </w:rPr>
+        <w:lastRenderedPageBreak/>
+        <w:t>model třídě.</w:t>
+      </w:r>
+      <w:r>
+        <w:rPr>
+          <w:lang w:val="cs-CZ"/>
+        </w:rPr>
+        <w:t xml:space="preserve"> </w:t>
+      </w:r>
+      <w:r>
+        <w:rPr>
+          <w:lang w:val="cs-CZ"/>
+        </w:rPr>
+        <w:t>Když máme navrhnutou strukturu databáze, ř</w:t>
+      </w:r>
+      <w:r>
+        <w:rPr>
+          <w:lang w:val="cs-CZ"/>
+        </w:rPr>
+        <w:t>ekne</w:t>
+      </w:r>
+      <w:r>
+        <w:rPr>
+          <w:lang w:val="cs-CZ"/>
+        </w:rPr>
+        <w:t>me</w:t>
+      </w:r>
+      <w:r>
+        <w:rPr>
+          <w:lang w:val="cs-CZ"/>
+        </w:rPr>
+        <w:t xml:space="preserve"> </w:t>
+      </w:r>
+      <w:proofErr w:type="spellStart"/>
+      <w:r>
+        <w:rPr>
+          <w:lang w:val="cs-CZ"/>
+        </w:rPr>
+        <w:t>Djangu</w:t>
+      </w:r>
+      <w:proofErr w:type="spellEnd"/>
+      <w:r>
+        <w:rPr>
+          <w:lang w:val="cs-CZ"/>
+        </w:rPr>
+        <w:t xml:space="preserve">, že se má struktura databáze změnit, a </w:t>
+      </w:r>
+      <w:proofErr w:type="spellStart"/>
+      <w:r>
+        <w:rPr>
+          <w:lang w:val="cs-CZ"/>
+        </w:rPr>
+        <w:t>Django</w:t>
+      </w:r>
+      <w:proofErr w:type="spellEnd"/>
+      <w:r>
+        <w:rPr>
+          <w:lang w:val="cs-CZ"/>
+        </w:rPr>
+        <w:t xml:space="preserve"> – za pomoci tzv. migrací, které se vytvářejí po spuštění příkazu </w:t>
+      </w:r>
+      <w:r>
+        <w:rPr>
+          <w:i/>
+          <w:iCs/>
+          <w:lang w:val="cs-CZ"/>
+        </w:rPr>
+        <w:t xml:space="preserve">python manage.py </w:t>
+      </w:r>
+      <w:proofErr w:type="spellStart"/>
+      <w:r>
+        <w:rPr>
+          <w:i/>
+          <w:iCs/>
+          <w:lang w:val="cs-CZ"/>
+        </w:rPr>
+        <w:t>makemigrations</w:t>
+      </w:r>
+      <w:proofErr w:type="spellEnd"/>
+      <w:r>
+        <w:rPr>
+          <w:lang w:val="cs-CZ"/>
+        </w:rPr>
+        <w:t xml:space="preserve"> – upraví strukturu databáze. Já se tedy nemusím vrtat přímo v SQL, stačí mi</w:t>
+      </w:r>
+      <w:r>
+        <w:rPr>
+          <w:lang w:val="cs-CZ"/>
+        </w:rPr>
+        <w:t xml:space="preserve"> </w:t>
+      </w:r>
+      <w:r>
+        <w:rPr>
+          <w:lang w:val="cs-CZ"/>
+        </w:rPr>
+        <w:t>pouze nadefinovat třídy a atributy, které korespondují k entitám a jejich atributům. Níže je vidět celá struk</w:t>
+      </w:r>
+      <w:r>
+        <w:rPr>
+          <w:lang w:val="cs-CZ"/>
+        </w:rPr>
+        <w:t xml:space="preserve">tura </w:t>
+      </w:r>
+      <w:r>
+        <w:rPr>
+          <w:lang w:val="cs-CZ"/>
+        </w:rPr>
+        <w:t>hlavních modelů, díky kterým je chod banky možný.</w:t>
       </w:r>
     </w:p>
     <w:p>
       <w:pPr>
-        <w:pStyle w:val="Nadpis1"/>
-        <w:rPr>
-          <w:lang w:val="cs-CZ"/>
-        </w:rPr>
-      </w:pPr>
-      <w:r>
-        <w:rPr>
-          <w:lang w:val="cs-CZ"/>
-        </w:rPr>
-        <w:t>Databáze</w:t>
+        <w:pStyle w:val="Nadpis2"/>
+        <w:rPr>
+          <w:lang w:val="cs-CZ"/>
+        </w:rPr>
+      </w:pPr>
+      <w:r>
+        <w:rPr>
+          <w:lang w:val="cs-CZ"/>
+        </w:rPr>
+        <w:t>Modely</w:t>
       </w:r>
     </w:p>
     <w:p>
@@ -450,136 +1223,252 @@
         <w:rPr>
           <w:lang w:val="cs-CZ"/>
         </w:rPr>
-        <w:t xml:space="preserve">Jak jsem již výše zmiňoval, pro ukládání dat používám vestavěnou SQLite databázi. V Djangu se s ní komunikuje za pomoci ORM. Vývojář definuje takzvané </w:t>
-      </w:r>
+        <w:t xml:space="preserve">Hlavním modelem naší banky je model </w:t>
+      </w:r>
+      <w:proofErr w:type="spellStart"/>
+      <w:r>
+        <w:rPr>
+          <w:b/>
+          <w:bCs/>
+          <w:lang w:val="cs-CZ"/>
+        </w:rPr>
+        <w:t>Account</w:t>
+      </w:r>
+      <w:proofErr w:type="spellEnd"/>
+      <w:r>
+        <w:rPr>
+          <w:lang w:val="cs-CZ"/>
+        </w:rPr>
+        <w:t xml:space="preserve">. Ukládá si vlastníka, jako </w:t>
+      </w:r>
+      <w:proofErr w:type="spellStart"/>
+      <w:r>
+        <w:rPr>
+          <w:lang w:val="cs-CZ"/>
+        </w:rPr>
+        <w:t>ForeignKey</w:t>
+      </w:r>
+      <w:proofErr w:type="spellEnd"/>
+      <w:r>
+        <w:rPr>
+          <w:lang w:val="cs-CZ"/>
+        </w:rPr>
+        <w:t xml:space="preserve"> na model User, typ, číslo apod. </w:t>
+      </w:r>
+    </w:p>
+    <w:p>
+      <w:pPr>
+        <w:rPr>
+          <w:lang w:val="cs-CZ"/>
+        </w:rPr>
+      </w:pPr>
+      <w:r>
+        <w:rPr>
+          <w:lang w:val="cs-CZ"/>
+        </w:rPr>
+        <w:t xml:space="preserve">Nic, co se týče peněz, se neukládá do tohoto modelu, od toho je model </w:t>
+      </w:r>
+      <w:proofErr w:type="spellStart"/>
+      <w:r>
+        <w:rPr>
+          <w:b/>
+          <w:bCs/>
+          <w:lang w:val="cs-CZ"/>
+        </w:rPr>
+        <w:t>AccountBalance</w:t>
+      </w:r>
+      <w:proofErr w:type="spellEnd"/>
+      <w:r>
+        <w:rPr>
+          <w:lang w:val="cs-CZ"/>
+        </w:rPr>
+        <w:t xml:space="preserve">. Idea za tímto modelem je taková, že </w:t>
+      </w:r>
+      <w:proofErr w:type="spellStart"/>
+      <w:r>
+        <w:rPr>
+          <w:lang w:val="cs-CZ"/>
+        </w:rPr>
+        <w:t>každný</w:t>
+      </w:r>
+      <w:proofErr w:type="spellEnd"/>
+      <w:r>
+        <w:rPr>
+          <w:lang w:val="cs-CZ"/>
+        </w:rPr>
+        <w:t xml:space="preserve"> </w:t>
+      </w:r>
+      <w:proofErr w:type="spellStart"/>
+      <w:r>
+        <w:rPr>
+          <w:lang w:val="cs-CZ"/>
+        </w:rPr>
+        <w:t>Account</w:t>
+      </w:r>
+      <w:proofErr w:type="spellEnd"/>
+      <w:r>
+        <w:rPr>
+          <w:lang w:val="cs-CZ"/>
+        </w:rPr>
+        <w:t xml:space="preserve"> má na sebe napojené instance tohoto modelu. Každá instance </w:t>
+      </w:r>
+      <w:proofErr w:type="spellStart"/>
+      <w:r>
+        <w:rPr>
+          <w:lang w:val="cs-CZ"/>
+        </w:rPr>
+        <w:t>AccountBalance</w:t>
+      </w:r>
+      <w:proofErr w:type="spellEnd"/>
+      <w:r>
+        <w:rPr>
+          <w:lang w:val="cs-CZ"/>
+        </w:rPr>
+        <w:t xml:space="preserve"> má již zmíněný </w:t>
+      </w:r>
+      <w:proofErr w:type="spellStart"/>
+      <w:r>
+        <w:rPr>
+          <w:lang w:val="cs-CZ"/>
+        </w:rPr>
+        <w:t>Account</w:t>
+      </w:r>
+      <w:proofErr w:type="spellEnd"/>
+      <w:r>
+        <w:rPr>
+          <w:lang w:val="cs-CZ"/>
+        </w:rPr>
+        <w:t xml:space="preserve"> jako </w:t>
+      </w:r>
+      <w:proofErr w:type="spellStart"/>
+      <w:r>
+        <w:rPr>
+          <w:lang w:val="cs-CZ"/>
+        </w:rPr>
+        <w:t>ForeignKey</w:t>
+      </w:r>
+      <w:proofErr w:type="spellEnd"/>
+      <w:r>
+        <w:rPr>
+          <w:lang w:val="cs-CZ"/>
+        </w:rPr>
+        <w:t xml:space="preserve">, měnu a množství peněz v dané měně. Pokud tedy účet má dvě instance </w:t>
+      </w:r>
+      <w:proofErr w:type="spellStart"/>
+      <w:r>
+        <w:rPr>
+          <w:lang w:val="cs-CZ"/>
+        </w:rPr>
+        <w:t>AccountBalance</w:t>
+      </w:r>
+      <w:proofErr w:type="spellEnd"/>
+      <w:r>
+        <w:rPr>
+          <w:lang w:val="cs-CZ"/>
+        </w:rPr>
+        <w:t xml:space="preserve"> – CZK a USD, může manipulovat s penězi v těchto měnách.</w:t>
+      </w:r>
+      <w:r>
+        <w:rPr>
+          <w:lang w:val="cs-CZ"/>
+        </w:rPr>
+        <w:t xml:space="preserve"> Účet musí mít jeden </w:t>
+      </w:r>
+      <w:proofErr w:type="spellStart"/>
+      <w:r>
+        <w:rPr>
+          <w:lang w:val="cs-CZ"/>
+        </w:rPr>
+        <w:t>AccountBalance</w:t>
+      </w:r>
+      <w:proofErr w:type="spellEnd"/>
+      <w:r>
+        <w:rPr>
+          <w:lang w:val="cs-CZ"/>
+        </w:rPr>
+        <w:t xml:space="preserve"> nastavený jako hlavní, ten diktuje, jak se bude celková hodnota účtu zobrazovat, a do jaké měny se převádí přicházející transakce, v případě, že účet nemá požadovanou měnu. Hlavní měna účtu se dá měnit za chodu.</w:t>
+      </w:r>
+    </w:p>
+    <w:p>
+      <w:pPr>
+        <w:rPr>
+          <w:lang w:val="cs-CZ"/>
+        </w:rPr>
+      </w:pPr>
+      <w:r>
+        <w:rPr>
+          <w:lang w:val="cs-CZ"/>
+        </w:rPr>
+        <w:t xml:space="preserve">Dalším velice důležitým modelem je model </w:t>
+      </w:r>
+      <w:proofErr w:type="spellStart"/>
+      <w:r>
+        <w:rPr>
+          <w:b/>
+          <w:bCs/>
+          <w:lang w:val="cs-CZ"/>
+        </w:rPr>
+        <w:t>Transaction</w:t>
+      </w:r>
+      <w:proofErr w:type="spellEnd"/>
+      <w:r>
+        <w:rPr>
+          <w:lang w:val="cs-CZ"/>
+        </w:rPr>
+        <w:t>. Instance tohoto modelu je vytvořena pokaždé, když se má uskutečnit jakýkoliv pohyb peněz (převod na účet, výběr, vklad, atd.). Seznam těchto instancí poté na front endu tvoří historii pohybů peněz na účtu.</w:t>
+      </w:r>
+    </w:p>
+    <w:p>
+      <w:pPr>
+        <w:rPr>
+          <w:lang w:val="cs-CZ"/>
+        </w:rPr>
+      </w:pPr>
+      <w:r>
+        <w:rPr>
+          <w:lang w:val="cs-CZ"/>
+        </w:rPr>
+        <w:t xml:space="preserve">Bylo také potřeba nějak ukládat data, která přijdou z API České Národní Banky – měnové kurzy. Jelikož </w:t>
+      </w:r>
+      <w:proofErr w:type="spellStart"/>
       <w:r>
         <w:rPr>
           <w:i/>
           <w:iCs/>
           <w:lang w:val="cs-CZ"/>
         </w:rPr>
-        <w:t>Modely</w:t>
-      </w:r>
-      <w:r>
-        <w:rPr>
-          <w:lang w:val="cs-CZ"/>
-        </w:rPr>
-        <w:t xml:space="preserve">, řekne Djangu, že se má struktura databáze změnit, a Django – za pomoci tzv. migrací, které se vytvářejí po spuštění příkazu </w:t>
-      </w:r>
+        <w:t>fetch</w:t>
+      </w:r>
+      <w:proofErr w:type="spellEnd"/>
       <w:r>
         <w:rPr>
           <w:i/>
           <w:iCs/>
           <w:lang w:val="cs-CZ"/>
         </w:rPr>
-        <w:t>python manage.py makemigrations</w:t>
-      </w:r>
-      <w:r>
-        <w:rPr>
-          <w:lang w:val="cs-CZ"/>
-        </w:rPr>
-        <w:t xml:space="preserve"> – upraví strukturu databáze. Já se tedy nemusím vrtat přímo v SQL, stačí mi </w:t>
-      </w:r>
-      <w:r>
-        <w:rPr>
-          <w:lang w:val="cs-CZ"/>
-        </w:rPr>
-        <w:lastRenderedPageBreak/>
-        <w:t xml:space="preserve">pouze nadefinovat třídy a atributy, které korespondují k entitám a jejich atributům. Níže je vidět </w:t>
-      </w:r>
-      <w:r>
-        <w:rPr>
-          <w:noProof/>
-          <w:lang w:val="cs-CZ"/>
-        </w:rPr>
-        <w:drawing>
-          <wp:anchor distT="0" distB="0" distL="114300" distR="114300" simplePos="0" relativeHeight="251658240" behindDoc="1" locked="0" layoutInCell="1" allowOverlap="1" wp14:anchorId="60892EE2" wp14:editId="5F110AFF">
-            <wp:simplePos x="0" y="0"/>
-            <wp:positionH relativeFrom="margin">
-              <wp:align>right</wp:align>
-            </wp:positionH>
-            <wp:positionV relativeFrom="paragraph">
-              <wp:posOffset>444942</wp:posOffset>
-            </wp:positionV>
-            <wp:extent cx="5936615" cy="4110355"/>
-            <wp:effectExtent l="0" t="0" r="6985" b="4445"/>
-            <wp:wrapTight wrapText="bothSides">
-              <wp:wrapPolygon edited="0">
-                <wp:start x="0" y="0"/>
-                <wp:lineTo x="0" y="21523"/>
-                <wp:lineTo x="21556" y="21523"/>
-                <wp:lineTo x="21556" y="0"/>
-                <wp:lineTo x="0" y="0"/>
-              </wp:wrapPolygon>
-            </wp:wrapTight>
-            <wp:docPr id="2" name="Obrázek 2"/>
-            <wp:cNvGraphicFramePr>
-              <a:graphicFrameLocks xmlns:a="http://schemas.openxmlformats.org/drawingml/2006/main" noChangeAspect="1"/>
-            </wp:cNvGraphicFramePr>
-            <a:graphic xmlns:a="http://schemas.openxmlformats.org/drawingml/2006/main">
-              <a:graphicData uri="http://schemas.openxmlformats.org/drawingml/2006/picture">
-                <pic:pic xmlns:pic="http://schemas.openxmlformats.org/drawingml/2006/picture">
-                  <pic:nvPicPr>
-                    <pic:cNvPr id="0" name="Picture 8"/>
-                    <pic:cNvPicPr>
-                      <a:picLocks noChangeAspect="1" noChangeArrowheads="1"/>
-                    </pic:cNvPicPr>
-                  </pic:nvPicPr>
-                  <pic:blipFill>
-                    <a:blip r:embed="rId6" cstate="print">
-                      <a:extLst>
-                        <a:ext uri="{28A0092B-C50C-407E-A947-70E740481C1C}">
-                          <a14:useLocalDpi xmlns:a14="http://schemas.microsoft.com/office/drawing/2010/main" val="0"/>
-                        </a:ext>
-                      </a:extLst>
-                    </a:blip>
-                    <a:srcRect/>
-                    <a:stretch>
-                      <a:fillRect/>
-                    </a:stretch>
-                  </pic:blipFill>
-                  <pic:spPr bwMode="auto">
-                    <a:xfrm>
-                      <a:off x="0" y="0"/>
-                      <a:ext cx="5936615" cy="4110355"/>
-                    </a:xfrm>
-                    <a:prstGeom prst="rect">
-                      <a:avLst/>
-                    </a:prstGeom>
-                    <a:noFill/>
-                    <a:ln>
-                      <a:noFill/>
-                    </a:ln>
-                  </pic:spPr>
-                </pic:pic>
-              </a:graphicData>
-            </a:graphic>
-            <wp14:sizeRelH relativeFrom="page">
-              <wp14:pctWidth>0</wp14:pctWidth>
-            </wp14:sizeRelH>
-            <wp14:sizeRelV relativeFrom="page">
-              <wp14:pctHeight>0</wp14:pctHeight>
-            </wp14:sizeRelV>
-          </wp:anchor>
-        </w:drawing>
-      </w:r>
-      <w:r>
-        <w:rPr>
-          <w:lang w:val="cs-CZ"/>
-        </w:rPr>
-        <w:t>celá struk</w:t>
-      </w:r>
-      <w:r>
-        <w:rPr>
-          <w:lang w:val="cs-CZ"/>
-        </w:rPr>
-        <w:t xml:space="preserve">tura </w:t>
-      </w:r>
-      <w:r>
-        <w:rPr>
-          <w:lang w:val="cs-CZ"/>
-        </w:rPr>
-        <w:t>hlavních modelů, díky kterým je chod banky možný.</w:t>
+        <w:t xml:space="preserve"> period</w:t>
+      </w:r>
+      <w:r>
+        <w:rPr>
+          <w:lang w:val="cs-CZ"/>
+        </w:rPr>
+        <w:t xml:space="preserve"> je nastaven na 6h, data jsem se rozhodl ukládat do databáze a ne přímo do paměti. Zde přichází na řadu model </w:t>
+      </w:r>
+      <w:proofErr w:type="spellStart"/>
+      <w:r>
+        <w:rPr>
+          <w:b/>
+          <w:bCs/>
+          <w:lang w:val="cs-CZ"/>
+        </w:rPr>
+        <w:t>CurrencyRate</w:t>
+      </w:r>
+      <w:proofErr w:type="spellEnd"/>
+      <w:r>
+        <w:rPr>
+          <w:lang w:val="cs-CZ"/>
+        </w:rPr>
+        <w:t>. Poté co přijdou data z ČNB, pro každou měnu je vytvořena instance tohoto modelu a uložena do databáze. Pokud již záznamy existují, jsou jenom updatovány.</w:t>
       </w:r>
     </w:p>
     <w:p>
@@ -588,13 +1477,374 @@
           <w:lang w:val="cs-CZ"/>
         </w:rPr>
       </w:pPr>
+      <w:r>
+        <w:rPr>
+          <w:lang w:val="cs-CZ"/>
+        </w:rPr>
+        <w:t xml:space="preserve">Toto je krátké shrnutí designu databáze této aplikace, pro lepší porozumění jsem </w:t>
+      </w:r>
+      <w:r>
+        <w:rPr>
+          <w:lang w:val="cs-CZ"/>
+        </w:rPr>
+        <w:t xml:space="preserve">do zipu </w:t>
+      </w:r>
+      <w:r>
+        <w:rPr>
+          <w:lang w:val="cs-CZ"/>
+        </w:rPr>
+        <w:t xml:space="preserve">přiložil UML diagram vygenerovaný mým IDE. </w:t>
+      </w:r>
     </w:p>
     <w:p>
       <w:pPr>
-        <w:rPr>
-          <w:lang w:val="cs-CZ"/>
-        </w:rPr>
-      </w:pPr>
+        <w:pStyle w:val="Nadpis1"/>
+        <w:rPr>
+          <w:lang w:val="cs-CZ"/>
+        </w:rPr>
+      </w:pPr>
+      <w:r>
+        <w:rPr>
+          <w:lang w:val="cs-CZ"/>
+        </w:rPr>
+        <w:t>Testování</w:t>
+      </w:r>
+    </w:p>
+    <w:p>
+      <w:pPr>
+        <w:rPr>
+          <w:lang w:val="cs-CZ"/>
+        </w:rPr>
+      </w:pPr>
+      <w:r>
+        <w:rPr>
+          <w:lang w:val="cs-CZ"/>
+        </w:rPr>
+        <w:t xml:space="preserve">Musím se přiznat, že jsem za 21 let svého života nenapsal jediný test, takže tato část zadání byla poměrně náročná a sežrala spoustu času. </w:t>
+      </w:r>
+      <w:proofErr w:type="spellStart"/>
+      <w:r>
+        <w:rPr>
+          <w:lang w:val="cs-CZ"/>
+        </w:rPr>
+        <w:t>Django</w:t>
+      </w:r>
+      <w:proofErr w:type="spellEnd"/>
+      <w:r>
+        <w:rPr>
+          <w:lang w:val="cs-CZ"/>
+        </w:rPr>
+        <w:t xml:space="preserve"> má v sobě zabudovaný jednoduchý testovací framework takže </w:t>
+      </w:r>
+      <w:proofErr w:type="spellStart"/>
+      <w:r>
+        <w:rPr>
+          <w:lang w:val="cs-CZ"/>
+        </w:rPr>
+        <w:t>setupnout</w:t>
+      </w:r>
+      <w:proofErr w:type="spellEnd"/>
+      <w:r>
+        <w:rPr>
+          <w:lang w:val="cs-CZ"/>
+        </w:rPr>
+        <w:t xml:space="preserve"> první testy a potřebné m</w:t>
+      </w:r>
+      <w:proofErr w:type="spellStart"/>
+      <w:r>
+        <w:rPr>
+          <w:lang w:val="cs-CZ"/>
+        </w:rPr>
+        <w:t>ocky</w:t>
+      </w:r>
+      <w:proofErr w:type="spellEnd"/>
+      <w:r>
+        <w:rPr>
+          <w:lang w:val="cs-CZ"/>
+        </w:rPr>
+        <w:t xml:space="preserve"> nebylo zase tak náročné.</w:t>
+      </w:r>
+      <w:r>
+        <w:rPr>
+          <w:lang w:val="cs-CZ"/>
+        </w:rPr>
+        <w:t xml:space="preserve"> Každý aplikace v mém projektu – </w:t>
+      </w:r>
+      <w:proofErr w:type="spellStart"/>
+      <w:r>
+        <w:rPr>
+          <w:lang w:val="cs-CZ"/>
+        </w:rPr>
+        <w:t>Django</w:t>
+      </w:r>
+      <w:proofErr w:type="spellEnd"/>
+      <w:r>
+        <w:rPr>
+          <w:lang w:val="cs-CZ"/>
+        </w:rPr>
+        <w:t xml:space="preserve"> terminologie pro modul – má soubor </w:t>
+      </w:r>
+      <w:r>
+        <w:rPr>
+          <w:i/>
+          <w:iCs/>
+          <w:lang w:val="cs-CZ"/>
+        </w:rPr>
+        <w:t>tests.py</w:t>
+      </w:r>
+      <w:r>
+        <w:rPr>
+          <w:lang w:val="cs-CZ"/>
+        </w:rPr>
+        <w:t xml:space="preserve">, kde jsou testovací třídy a funkce. Nainstaloval jsem si také nástroj, který mi dokáže spočítat, kolik kódu mám otestováno, a vyprdne hezký interaktivní HTML </w:t>
+      </w:r>
+      <w:proofErr w:type="spellStart"/>
+      <w:r>
+        <w:rPr>
+          <w:lang w:val="cs-CZ"/>
+        </w:rPr>
+        <w:t>bundle</w:t>
+      </w:r>
+      <w:proofErr w:type="spellEnd"/>
+      <w:r>
+        <w:rPr>
+          <w:lang w:val="cs-CZ"/>
+        </w:rPr>
+        <w:t xml:space="preserve">, kde je vidět, přesně jaké </w:t>
+      </w:r>
+      <w:proofErr w:type="spellStart"/>
+      <w:r>
+        <w:rPr>
+          <w:lang w:val="cs-CZ"/>
+        </w:rPr>
+        <w:t>cally</w:t>
+      </w:r>
+      <w:proofErr w:type="spellEnd"/>
+      <w:r>
+        <w:rPr>
+          <w:lang w:val="cs-CZ"/>
+        </w:rPr>
+        <w:t xml:space="preserve"> funkcí, </w:t>
+      </w:r>
+      <w:proofErr w:type="spellStart"/>
+      <w:r>
+        <w:rPr>
+          <w:lang w:val="cs-CZ"/>
+        </w:rPr>
+        <w:t>konstrukturů</w:t>
+      </w:r>
+      <w:proofErr w:type="spellEnd"/>
+      <w:r>
+        <w:rPr>
+          <w:lang w:val="cs-CZ"/>
+        </w:rPr>
+        <w:t xml:space="preserve"> apod., je třeba otestovat. Nástroj se nazývá </w:t>
+      </w:r>
+      <w:proofErr w:type="spellStart"/>
+      <w:r>
+        <w:rPr>
+          <w:b/>
+          <w:bCs/>
+          <w:lang w:val="cs-CZ"/>
+        </w:rPr>
+        <w:t>coverage</w:t>
+      </w:r>
+      <w:proofErr w:type="spellEnd"/>
+      <w:r>
+        <w:rPr>
+          <w:lang w:val="cs-CZ"/>
+        </w:rPr>
+        <w:t xml:space="preserve"> (</w:t>
+      </w:r>
+      <w:r>
+        <w:rPr>
+          <w:i/>
+          <w:iCs/>
+          <w:lang w:val="cs-CZ"/>
+        </w:rPr>
+        <w:t xml:space="preserve">pip </w:t>
+      </w:r>
+      <w:proofErr w:type="spellStart"/>
+      <w:r>
+        <w:rPr>
+          <w:i/>
+          <w:iCs/>
+          <w:lang w:val="cs-CZ"/>
+        </w:rPr>
+        <w:t>install</w:t>
+      </w:r>
+      <w:proofErr w:type="spellEnd"/>
+      <w:r>
+        <w:rPr>
+          <w:i/>
+          <w:iCs/>
+          <w:lang w:val="cs-CZ"/>
+        </w:rPr>
+        <w:t xml:space="preserve"> </w:t>
+      </w:r>
+      <w:proofErr w:type="spellStart"/>
+      <w:r>
+        <w:rPr>
+          <w:i/>
+          <w:iCs/>
+          <w:lang w:val="cs-CZ"/>
+        </w:rPr>
+        <w:t>coverage</w:t>
+      </w:r>
+      <w:proofErr w:type="spellEnd"/>
+      <w:r>
+        <w:rPr>
+          <w:lang w:val="cs-CZ"/>
+        </w:rPr>
+        <w:t xml:space="preserve">). Testování je dále využito pro CI část </w:t>
+      </w:r>
+      <w:proofErr w:type="spellStart"/>
+      <w:r>
+        <w:rPr>
+          <w:lang w:val="cs-CZ"/>
+        </w:rPr>
+        <w:t>pipeline</w:t>
+      </w:r>
+      <w:proofErr w:type="spellEnd"/>
+      <w:r>
+        <w:rPr>
+          <w:lang w:val="cs-CZ"/>
+        </w:rPr>
+        <w:t>.</w:t>
+      </w:r>
+    </w:p>
+    <w:p>
+      <w:pPr>
+        <w:pStyle w:val="Nadpis1"/>
+        <w:rPr>
+          <w:lang w:val="cs-CZ"/>
+        </w:rPr>
+      </w:pPr>
+      <w:r>
+        <w:rPr>
+          <w:lang w:val="cs-CZ"/>
+        </w:rPr>
+        <w:t>CI/CD</w:t>
+      </w:r>
+    </w:p>
+    <w:p>
+      <w:pPr>
+        <w:rPr>
+          <w:lang w:val="cs-CZ"/>
+        </w:rPr>
+      </w:pPr>
+      <w:r>
+        <w:rPr>
+          <w:lang w:val="cs-CZ"/>
+        </w:rPr>
+        <w:t xml:space="preserve">Další z věcí, na které jsem nikdy nešáhl. Vždy jsem věděl že existuje něco jako </w:t>
+      </w:r>
+      <w:proofErr w:type="spellStart"/>
+      <w:r>
+        <w:rPr>
+          <w:b/>
+          <w:bCs/>
+          <w:lang w:val="cs-CZ"/>
+        </w:rPr>
+        <w:t>Git</w:t>
+      </w:r>
+      <w:r>
+        <w:rPr>
+          <w:b/>
+          <w:bCs/>
+          <w:lang w:val="cs-CZ"/>
+        </w:rPr>
+        <w:t>h</w:t>
+      </w:r>
+      <w:r>
+        <w:rPr>
+          <w:b/>
+          <w:bCs/>
+          <w:lang w:val="cs-CZ"/>
+        </w:rPr>
+        <w:t>ub</w:t>
+      </w:r>
+      <w:proofErr w:type="spellEnd"/>
+      <w:r>
+        <w:rPr>
+          <w:b/>
+          <w:bCs/>
+          <w:lang w:val="cs-CZ"/>
+        </w:rPr>
+        <w:t xml:space="preserve"> </w:t>
+      </w:r>
+      <w:proofErr w:type="spellStart"/>
+      <w:r>
+        <w:rPr>
+          <w:b/>
+          <w:bCs/>
+          <w:lang w:val="cs-CZ"/>
+        </w:rPr>
+        <w:t>Actions</w:t>
+      </w:r>
+      <w:proofErr w:type="spellEnd"/>
+      <w:r>
+        <w:rPr>
+          <w:lang w:val="cs-CZ"/>
+        </w:rPr>
+        <w:t xml:space="preserve"> a co to trochu dělá, nevěděl jsem ovšem jak komplexní a schopný to je systém. Jelikož tento projekt, spolu s prakticky každou aplikací, kterou jsem kdy napsal, ukládám na </w:t>
+      </w:r>
+      <w:proofErr w:type="spellStart"/>
+      <w:r>
+        <w:rPr>
+          <w:lang w:val="cs-CZ"/>
+        </w:rPr>
+        <w:t>Githubu</w:t>
+      </w:r>
+      <w:proofErr w:type="spellEnd"/>
+      <w:r>
+        <w:rPr>
+          <w:lang w:val="cs-CZ"/>
+        </w:rPr>
+        <w:t xml:space="preserve">, </w:t>
+      </w:r>
+      <w:proofErr w:type="spellStart"/>
+      <w:r>
+        <w:rPr>
+          <w:lang w:val="cs-CZ"/>
+        </w:rPr>
+        <w:t>Actions</w:t>
+      </w:r>
+      <w:proofErr w:type="spellEnd"/>
+      <w:r>
+        <w:rPr>
+          <w:lang w:val="cs-CZ"/>
+        </w:rPr>
+        <w:t xml:space="preserve"> byla jasná volba pro </w:t>
+      </w:r>
+      <w:proofErr w:type="spellStart"/>
+      <w:r>
+        <w:rPr>
+          <w:lang w:val="cs-CZ"/>
+        </w:rPr>
+        <w:t>setupnutí</w:t>
+      </w:r>
+      <w:proofErr w:type="spellEnd"/>
+      <w:r>
+        <w:rPr>
+          <w:lang w:val="cs-CZ"/>
+        </w:rPr>
+        <w:t xml:space="preserve"> CI/CD </w:t>
+      </w:r>
+      <w:proofErr w:type="spellStart"/>
+      <w:r>
+        <w:rPr>
+          <w:lang w:val="cs-CZ"/>
+        </w:rPr>
+        <w:t>pipeline</w:t>
+      </w:r>
+      <w:proofErr w:type="spellEnd"/>
+      <w:r>
+        <w:rPr>
+          <w:lang w:val="cs-CZ"/>
+        </w:rPr>
+        <w:t xml:space="preserve"> pro tuto aplikaci. </w:t>
+      </w:r>
     </w:p>
     <w:sectPr>
       <w:pgSz w:w="12240" w:h="15840"/>
@@ -607,7 +1857,7 @@
 </file>
 
 <file path=word/numbering.xml><?xml version="1.0" encoding="utf-8"?>
-<w:numbering xmlns:wpc="http://schemas.microsoft.com/office/word/2010/wordprocessingCanvas" xmlns:cx="http://schemas.microsoft.com/office/drawing/2014/chartex" xmlns:cx1="http://schemas.microsoft.com/office/drawing/2015/9/8/chartex" xmlns:cx2="http://schemas.microsoft.com/office/drawing/2015/10/21/chartex" xmlns:cx3="http://schemas.microsoft.com/office/drawing/2016/5/9/chartex" xmlns:cx4="http://schemas.microsoft.com/office/drawing/2016/5/10/chartex" xmlns:cx5="http://schemas.microsoft.com/office/drawing/2016/5/11/chartex" xmlns:cx6="http://schemas.microsoft.com/office/drawing/2016/5/12/chartex" xmlns:cx7="http://schemas.microsoft.com/office/drawing/2016/5/13/chartex" xmlns:cx8="http://schemas.microsoft.com/office/drawing/2016/5/14/chartex" xmlns:mc="http://schemas.openxmlformats.org/markup-compatibility/2006" xmlns:aink="http://schemas.microsoft.com/office/drawing/2016/ink" xmlns:am3d="http://schemas.microsoft.com/office/drawing/2017/model3d" xmlns:o="urn:schemas-microsoft-com:office:office" xmlns:oel="http://schemas.microsoft.com/office/2019/extlst" xmlns:r="http://schemas.openxmlformats.org/officeDocument/2006/relationships" xmlns:m="http://schemas.openxmlformats.org/officeDocument/2006/math" xmlns:v="urn:schemas-microsoft-com:vml" xmlns:wp14="http://schemas.microsoft.com/office/word/2010/wordprocessingDrawing" xmlns:wp="http://schemas.openxmlformats.org/drawingml/2006/wordprocessingDrawing" xmlns:w10="urn:schemas-microsoft-com:office:word" xmlns:w="http://schemas.openxmlformats.org/wordprocessingml/2006/main" xmlns:w14="http://schemas.microsoft.com/office/word/2010/wordml" xmlns:w15="http://schemas.microsoft.com/office/word/2012/wordml" xmlns:w16cex="http://schemas.microsoft.com/office/word/2018/wordml/cex" xmlns:w16cid="http://schemas.microsoft.com/office/word/2016/wordml/cid" xmlns:w16="http://schemas.microsoft.com/office/word/2018/wordml" xmlns:w16sdtdh="http://schemas.microsoft.com/office/word/2020/wordml/sdtdatahash" xmlns:w16se="http://schemas.microsoft.com/office/word/2015/wordml/symex" xmlns:wpg="http://schemas.microsoft.com/office/word/2010/wordprocessingGroup" xmlns:wpi="http://schemas.microsoft.com/office/word/2010/wordprocessingInk" xmlns:wne="http://schemas.microsoft.com/office/word/2006/wordml" xmlns:wps="http://schemas.microsoft.com/office/word/2010/wordprocessingShape" mc:Ignorable="w14 w15 w16se w16cid w16 w16cex w16sdtdh wp14">
+<w:numbering xmlns:wpc="http://schemas.microsoft.com/office/word/2010/wordprocessingCanvas" xmlns:cx="http://schemas.microsoft.com/office/drawing/2014/chartex" xmlns:cx1="http://schemas.microsoft.com/office/drawing/2015/9/8/chartex" xmlns:cx2="http://schemas.microsoft.com/office/drawing/2015/10/21/chartex" xmlns:cx3="http://schemas.microsoft.com/office/drawing/2016/5/9/chartex" xmlns:cx4="http://schemas.microsoft.com/office/drawing/2016/5/10/chartex" xmlns:cx5="http://schemas.microsoft.com/office/drawing/2016/5/11/chartex" xmlns:cx6="http://schemas.microsoft.com/office/drawing/2016/5/12/chartex" xmlns:cx7="http://schemas.microsoft.com/office/drawing/2016/5/13/chartex" xmlns:cx8="http://schemas.microsoft.com/office/drawing/2016/5/14/chartex" xmlns:mc="http://schemas.openxmlformats.org/markup-compatibility/2006" xmlns:aink="http://schemas.microsoft.com/office/drawing/2016/ink" xmlns:am3d="http://schemas.microsoft.com/office/drawing/2017/model3d" xmlns:o="urn:schemas-microsoft-com:office:office" xmlns:oel="http://schemas.microsoft.com/office/2019/extlst" xmlns:r="http://schemas.openxmlformats.org/officeDocument/2006/relationships" xmlns:m="http://schemas.openxmlformats.org/officeDocument/2006/math" xmlns:v="urn:schemas-microsoft-com:vml" xmlns:wp14="http://schemas.microsoft.com/office/word/2010/wordprocessingDrawing" xmlns:wp="http://schemas.openxmlformats.org/drawingml/2006/wordprocessingDrawing" xmlns:w10="urn:schemas-microsoft-com:office:word" xmlns:w="http://schemas.openxmlformats.org/wordprocessingml/2006/main" xmlns:w14="http://schemas.microsoft.com/office/word/2010/wordml" xmlns:w15="http://schemas.microsoft.com/office/word/2012/wordml" xmlns:w16cex="http://schemas.microsoft.com/office/word/2018/wordml/cex" xmlns:w16cid="http://schemas.microsoft.com/office/word/2016/wordml/cid" xmlns:w16="http://schemas.microsoft.com/office/word/2018/wordml" xmlns:w16du="http://schemas.microsoft.com/office/word/2023/wordml/word16du" xmlns:w16sdtdh="http://schemas.microsoft.com/office/word/2020/wordml/sdtdatahash" xmlns:w16se="http://schemas.microsoft.com/office/word/2015/wordml/symex" xmlns:wpg="http://schemas.microsoft.com/office/word/2010/wordprocessingGroup" xmlns:wpi="http://schemas.microsoft.com/office/word/2010/wordprocessingInk" xmlns:wne="http://schemas.microsoft.com/office/word/2006/wordml" xmlns:wps="http://schemas.microsoft.com/office/word/2010/wordprocessingShape" mc:Ignorable="w14 w15 w16se w16cid w16 w16cex w16sdtdh wp14">
   <w:abstractNum w:abstractNumId="0" w15:restartNumberingAfterBreak="0">
     <w:nsid w:val="032D0128"/>
     <w:multiLevelType w:val="hybridMultilevel"/>
@@ -1650,4 +2900,16 @@
   <we:bindings/>
   <we:snapshot xmlns:r="http://schemas.openxmlformats.org/officeDocument/2006/relationships"/>
 </we:webextension>
+</file>
+
+<file path=customXml/item1.xml><?xml version="1.0" encoding="utf-8"?>
+<b:Sources xmlns:b="http://schemas.openxmlformats.org/officeDocument/2006/bibliography" xmlns="http://schemas.openxmlformats.org/officeDocument/2006/bibliography" SelectedStyle="\APASixthEditionOfficeOnline.xsl" StyleName="APA" Version="6"/>
+</file>
+
+<file path=customXml/itemProps1.xml><?xml version="1.0" encoding="utf-8"?>
+<ds:datastoreItem xmlns:ds="http://schemas.openxmlformats.org/officeDocument/2006/customXml" ds:itemID="{33C2B76E-15B9-4318-A9DE-BAF5339360EE}">
+  <ds:schemaRefs>
+    <ds:schemaRef ds:uri="http://schemas.openxmlformats.org/officeDocument/2006/bibliography"/>
+  </ds:schemaRefs>
+</ds:datastoreItem>
 </file>
</xml_diff>